<commit_message>
Adding plug integration procedure
</commit_message>
<xml_diff>
--- a/05-Tests_documentation/04-Propulsion/Initial_tests_test_plan.docx
+++ b/05-Tests_documentation/04-Propulsion/Initial_tests_test_plan.docx
@@ -27,51 +27,17 @@
           <w:iCs/>
           <w:sz w:val="72"/>
           <w:szCs w:val="72"/>
-        </w:rPr>
-      </w:pPr>
-      <w:proofErr w:type="spellStart"/>
+          <w:lang w:val="en-US"/>
+        </w:rPr>
+      </w:pPr>
       <w:r>
         <w:rPr>
           <w:iCs/>
           <w:sz w:val="72"/>
           <w:szCs w:val="72"/>
-        </w:rPr>
-        <w:t>In</w:t>
-      </w:r>
-      <w:r>
-        <w:rPr>
-          <w:iCs/>
-          <w:sz w:val="72"/>
-          <w:szCs w:val="72"/>
-        </w:rPr>
-        <w:t>itial</w:t>
-      </w:r>
-      <w:proofErr w:type="spellEnd"/>
-      <w:r>
-        <w:rPr>
-          <w:iCs/>
-          <w:sz w:val="72"/>
-          <w:szCs w:val="72"/>
-        </w:rPr>
-        <w:t xml:space="preserve"> </w:t>
-      </w:r>
-      <w:proofErr w:type="spellStart"/>
-      <w:r>
-        <w:rPr>
-          <w:iCs/>
-          <w:sz w:val="72"/>
-          <w:szCs w:val="72"/>
-        </w:rPr>
-        <w:t>tests</w:t>
-      </w:r>
-      <w:proofErr w:type="spellEnd"/>
-      <w:r>
-        <w:rPr>
-          <w:iCs/>
-          <w:sz w:val="72"/>
-          <w:szCs w:val="72"/>
-        </w:rPr>
-        <w:t>’ test plan</w:t>
+          <w:lang w:val="en-US"/>
+        </w:rPr>
+        <w:t>Initial tests’ test plan</w:t>
       </w:r>
     </w:p>
     <w:p>
@@ -81,6 +47,7 @@
           <w:iCs/>
           <w:sz w:val="56"/>
           <w:szCs w:val="56"/>
+          <w:lang w:val="en-US"/>
         </w:rPr>
       </w:pPr>
       <w:proofErr w:type="spellStart"/>
@@ -89,6 +56,7 @@
           <w:iCs/>
           <w:sz w:val="56"/>
           <w:szCs w:val="56"/>
+          <w:lang w:val="en-US"/>
         </w:rPr>
         <w:t>Twardowsky</w:t>
       </w:r>
@@ -98,27 +66,10 @@
           <w:iCs/>
           <w:sz w:val="56"/>
           <w:szCs w:val="56"/>
-        </w:rPr>
-        <w:t xml:space="preserve"> 2 </w:t>
-      </w:r>
-      <w:proofErr w:type="spellStart"/>
-      <w:r>
-        <w:rPr>
-          <w:iCs/>
-          <w:sz w:val="56"/>
-          <w:szCs w:val="56"/>
-        </w:rPr>
-        <w:t>p</w:t>
-      </w:r>
-      <w:r>
-        <w:rPr>
-          <w:iCs/>
-          <w:sz w:val="56"/>
-          <w:szCs w:val="56"/>
-        </w:rPr>
-        <w:t>ropulsion</w:t>
-      </w:r>
-      <w:proofErr w:type="spellEnd"/>
+          <w:lang w:val="en-US"/>
+        </w:rPr>
+        <w:t xml:space="preserve"> 2 propulsion</w:t>
+      </w:r>
     </w:p>
     <w:p>
       <w:pPr>
@@ -728,10 +679,190 @@
     </w:p>
     <w:p>
       <w:pPr>
-        <w:pStyle w:val="Akapitzlist"/>
+        <w:rPr>
+          <w:szCs w:val="28"/>
+          <w:lang w:val="en-US"/>
+        </w:rPr>
+      </w:pPr>
+      <w:r>
+        <w:rPr>
+          <w:szCs w:val="28"/>
+          <w:lang w:val="en-US"/>
+        </w:rPr>
+        <w:t xml:space="preserve">Then, when the tank is found to have passed the test, it should proceed to the pressure test stage. As required, pressure testing of any tank that is part of the rocket must pass the pressure test given a nominal design safety factor of 1.5. The tank's destruction safety factor is 2, but at the time of writing, no tank destruction test is assumed. The nominal tank pressure is 58 bar, so a pressure test must be carried out bringing the tank to a pressure of 87 bar with an accuracy equal to that of the available pressure indicator. For pressure testing the compressed medium is water, preferably </w:t>
+      </w:r>
+      <w:r>
+        <w:rPr>
+          <w:szCs w:val="28"/>
+          <w:lang w:val="en-US"/>
+        </w:rPr>
+        <w:t>demineralized</w:t>
+      </w:r>
+      <w:r>
+        <w:rPr>
+          <w:szCs w:val="28"/>
+          <w:lang w:val="en-US"/>
+        </w:rPr>
+        <w:t xml:space="preserve"> water should be used here to reduce the risk of mineral </w:t>
+      </w:r>
+      <w:r>
+        <w:rPr>
+          <w:szCs w:val="28"/>
+          <w:lang w:val="en-US"/>
+        </w:rPr>
+        <w:t>deposition</w:t>
+      </w:r>
+      <w:r>
+        <w:rPr>
+          <w:szCs w:val="28"/>
+          <w:lang w:val="en-US"/>
+        </w:rPr>
+        <w:t xml:space="preserve"> inside the tank. Water, as a liquid, is an incompressible medium which is preferred for pressure tests. Because of this fact, if a tank is damaged during the test, the kinetic energy that </w:t>
+      </w:r>
+      <w:r>
+        <w:rPr>
+          <w:szCs w:val="28"/>
+          <w:lang w:val="en-US"/>
+        </w:rPr>
+        <w:lastRenderedPageBreak/>
+        <w:t xml:space="preserve">will be imparted to the debris will be much lower than if a gas-filled tank is destroyed. Nevertheless, special safety measures and personal protective equipment, such as safety goggles or protective headphones, must be observed here. According to the requirements set, the predefined pressure must be maintained for one and a half times the maximum time allowed for the </w:t>
+      </w:r>
+      <w:r>
+        <w:rPr>
+          <w:szCs w:val="28"/>
+          <w:lang w:val="en-US"/>
+        </w:rPr>
+        <w:t>tank filling</w:t>
+      </w:r>
+      <w:r>
+        <w:rPr>
+          <w:szCs w:val="28"/>
+          <w:lang w:val="en-US"/>
+        </w:rPr>
+        <w:t xml:space="preserve"> process, so the time during which the pressure must be maintained is 90 minutes. During this time, the pressure reading must be checked every 20-30 minutes or so and changes recorded. After this time has elapsed, or if a partial failure of the tank is detected, or if leaks are detected, the set pressure should be </w:t>
+      </w:r>
+      <w:r>
+        <w:rPr>
+          <w:szCs w:val="28"/>
+          <w:lang w:val="en-US"/>
+        </w:rPr>
+        <w:t xml:space="preserve">released </w:t>
+      </w:r>
+      <w:r>
+        <w:rPr>
+          <w:szCs w:val="28"/>
+          <w:lang w:val="en-US"/>
+        </w:rPr>
+        <w:t xml:space="preserve">completely before the test </w:t>
+      </w:r>
+      <w:r>
+        <w:rPr>
+          <w:szCs w:val="28"/>
+          <w:lang w:val="en-US"/>
+        </w:rPr>
+        <w:t>participants</w:t>
+      </w:r>
+      <w:r>
+        <w:rPr>
+          <w:szCs w:val="28"/>
+          <w:lang w:val="en-US"/>
+        </w:rPr>
+        <w:t xml:space="preserve"> approach the tank. During the test, the tank should be </w:t>
+      </w:r>
+      <w:proofErr w:type="spellStart"/>
+      <w:r>
+        <w:rPr>
+          <w:szCs w:val="28"/>
+          <w:lang w:val="en-US"/>
+        </w:rPr>
+        <w:t>immobilised</w:t>
+      </w:r>
+      <w:proofErr w:type="spellEnd"/>
+      <w:r>
+        <w:rPr>
+          <w:szCs w:val="28"/>
+          <w:lang w:val="en-US"/>
+        </w:rPr>
+        <w:t xml:space="preserve"> and the bottoms protected against damage </w:t>
+      </w:r>
+      <w:r>
+        <w:rPr>
+          <w:szCs w:val="28"/>
+          <w:lang w:val="en-US"/>
+        </w:rPr>
+        <w:t>in case of</w:t>
+      </w:r>
+      <w:r>
+        <w:rPr>
+          <w:szCs w:val="28"/>
+          <w:lang w:val="en-US"/>
+        </w:rPr>
+        <w:t xml:space="preserve"> weld rupture</w:t>
+      </w:r>
+      <w:r>
+        <w:rPr>
+          <w:szCs w:val="28"/>
+          <w:lang w:val="en-US"/>
+        </w:rPr>
+        <w:t>.</w:t>
+      </w:r>
+    </w:p>
+    <w:p>
+      <w:pPr>
         <w:rPr>
           <w:b/>
           <w:bCs/>
+          <w:szCs w:val="28"/>
+          <w:lang w:val="en-US"/>
+        </w:rPr>
+      </w:pPr>
+      <w:r>
+        <w:rPr>
+          <w:b/>
+          <w:bCs/>
+          <w:szCs w:val="28"/>
+          <w:lang w:val="en-US"/>
+        </w:rPr>
+        <w:t>3. Main valve</w:t>
+      </w:r>
+    </w:p>
+    <w:p>
+      <w:pPr>
+        <w:rPr>
+          <w:szCs w:val="28"/>
+          <w:lang w:val="en-US"/>
+        </w:rPr>
+      </w:pPr>
+      <w:r>
+        <w:rPr>
+          <w:szCs w:val="28"/>
+          <w:lang w:val="en-US"/>
+        </w:rPr>
+        <w:t>Testing valves is more problematic and requires more steps</w:t>
+      </w:r>
+      <w:r>
+        <w:rPr>
+          <w:szCs w:val="28"/>
+          <w:lang w:val="en-US"/>
+        </w:rPr>
+        <w:t xml:space="preserve">, than in case of vessels’ tests. </w:t>
+      </w:r>
+      <w:r>
+        <w:rPr>
+          <w:szCs w:val="28"/>
+          <w:lang w:val="en-US"/>
+        </w:rPr>
+        <w:t>The valve qualification process consists of four stages:</w:t>
+      </w:r>
+    </w:p>
+    <w:p>
+      <w:pPr>
+        <w:pStyle w:val="Akapitzlist"/>
+        <w:numPr>
+          <w:ilvl w:val="0"/>
+          <w:numId w:val="11"/>
+        </w:numPr>
+        <w:rPr>
           <w:sz w:val="20"/>
           <w:szCs w:val="20"/>
           <w:lang w:val="en-US"/>
@@ -739,8 +870,99 @@
       </w:pPr>
       <w:r>
         <w:rPr>
-          <w:b/>
-          <w:bCs/>
+          <w:szCs w:val="28"/>
+          <w:lang w:val="en-US"/>
+        </w:rPr>
+        <w:t>Static leakage test</w:t>
+      </w:r>
+    </w:p>
+    <w:p>
+      <w:pPr>
+        <w:pStyle w:val="Akapitzlist"/>
+        <w:numPr>
+          <w:ilvl w:val="0"/>
+          <w:numId w:val="11"/>
+        </w:numPr>
+        <w:rPr>
+          <w:sz w:val="20"/>
+          <w:szCs w:val="20"/>
+          <w:lang w:val="en-US"/>
+        </w:rPr>
+      </w:pPr>
+      <w:r>
+        <w:rPr>
+          <w:szCs w:val="28"/>
+          <w:lang w:val="en-US"/>
+        </w:rPr>
+        <w:t>Static pressure proof test</w:t>
+      </w:r>
+    </w:p>
+    <w:p>
+      <w:pPr>
+        <w:pStyle w:val="Akapitzlist"/>
+        <w:numPr>
+          <w:ilvl w:val="0"/>
+          <w:numId w:val="11"/>
+        </w:numPr>
+        <w:rPr>
+          <w:sz w:val="20"/>
+          <w:szCs w:val="20"/>
+          <w:lang w:val="en-US"/>
+        </w:rPr>
+      </w:pPr>
+      <w:r>
+        <w:rPr>
+          <w:szCs w:val="28"/>
+          <w:lang w:val="en-US"/>
+        </w:rPr>
+        <w:t>Dynamic test</w:t>
+      </w:r>
+    </w:p>
+    <w:p>
+      <w:pPr>
+        <w:pStyle w:val="Akapitzlist"/>
+        <w:numPr>
+          <w:ilvl w:val="0"/>
+          <w:numId w:val="11"/>
+        </w:numPr>
+        <w:rPr>
+          <w:sz w:val="20"/>
+          <w:szCs w:val="20"/>
+          <w:lang w:val="en-US"/>
+        </w:rPr>
+      </w:pPr>
+      <w:r>
+        <w:rPr>
+          <w:szCs w:val="28"/>
+          <w:lang w:val="en-US"/>
+        </w:rPr>
+        <w:t>Dynamic pressure test</w:t>
+      </w:r>
+    </w:p>
+    <w:p>
+      <w:pPr>
+        <w:rPr>
+          <w:sz w:val="20"/>
+          <w:szCs w:val="20"/>
+          <w:lang w:val="en-US"/>
+        </w:rPr>
+      </w:pPr>
+      <w:r>
+        <w:rPr>
+          <w:szCs w:val="28"/>
+          <w:lang w:val="en-US"/>
+        </w:rPr>
+        <w:t>Static leakage test is simple and similar to other leakage tests. In this case, the main goal of this test is to verify, weather the sealants for the main valve piston were chosen</w:t>
+      </w:r>
+      <w:r>
+        <w:rPr>
+          <w:szCs w:val="28"/>
+          <w:lang w:val="en-US"/>
+        </w:rPr>
+        <w:t xml:space="preserve"> properly. The test should be performed, when the valve is in the closed position, using gaseous medium. As described in the Tank tests description, the standardized device to produce the pressure here is the compressor with maximal pressure of work of 8 bar. During this test, the valve assembly should be immobilized and nobody should stand in the axis of piston movement.</w:t>
+      </w:r>
+      <w:r>
+        <w:rPr>
           <w:szCs w:val="28"/>
           <w:lang w:val="en-US"/>
         </w:rPr>
@@ -748,8 +970,13 @@
       </w:r>
       <w:r>
         <w:rPr>
-          <w:b/>
-          <w:bCs/>
+          <w:szCs w:val="28"/>
+          <w:lang w:val="en-US"/>
+        </w:rPr>
+        <w:t xml:space="preserve">After it is confirmed, that the system passed the leakage test, the static pressure proof test should be performed. It should be followed </w:t>
+      </w:r>
+      <w:r>
+        <w:rPr>
           <w:szCs w:val="28"/>
           <w:lang w:val="en-US"/>
         </w:rPr>
@@ -757,8 +984,6 @@
       </w:r>
       <w:r>
         <w:rPr>
-          <w:b/>
-          <w:bCs/>
           <w:i/>
           <w:iCs/>
           <w:color w:val="4F81BD" w:themeColor="accent1"/>
@@ -1270,6 +1495,119 @@
     </w:lvl>
   </w:abstractNum>
   <w:abstractNum w:abstractNumId="1" w15:restartNumberingAfterBreak="0">
+    <w:nsid w:val="129F15BB"/>
+    <w:multiLevelType w:val="hybridMultilevel"/>
+    <w:tmpl w:val="C67C0B7A"/>
+    <w:lvl w:ilvl="0" w:tplc="04150001">
+      <w:start w:val="1"/>
+      <w:numFmt w:val="bullet"/>
+      <w:lvlText w:val=""/>
+      <w:lvlJc w:val="left"/>
+      <w:pPr>
+        <w:ind w:left="720" w:hanging="360"/>
+      </w:pPr>
+      <w:rPr>
+        <w:rFonts w:ascii="Symbol" w:hAnsi="Symbol" w:hint="default"/>
+      </w:rPr>
+    </w:lvl>
+    <w:lvl w:ilvl="1" w:tplc="04150003" w:tentative="1">
+      <w:start w:val="1"/>
+      <w:numFmt w:val="bullet"/>
+      <w:lvlText w:val="o"/>
+      <w:lvlJc w:val="left"/>
+      <w:pPr>
+        <w:ind w:left="1440" w:hanging="360"/>
+      </w:pPr>
+      <w:rPr>
+        <w:rFonts w:ascii="Courier New" w:hAnsi="Courier New" w:cs="Courier New" w:hint="default"/>
+      </w:rPr>
+    </w:lvl>
+    <w:lvl w:ilvl="2" w:tplc="04150005" w:tentative="1">
+      <w:start w:val="1"/>
+      <w:numFmt w:val="bullet"/>
+      <w:lvlText w:val=""/>
+      <w:lvlJc w:val="left"/>
+      <w:pPr>
+        <w:ind w:left="2160" w:hanging="360"/>
+      </w:pPr>
+      <w:rPr>
+        <w:rFonts w:ascii="Wingdings" w:hAnsi="Wingdings" w:hint="default"/>
+      </w:rPr>
+    </w:lvl>
+    <w:lvl w:ilvl="3" w:tplc="04150001" w:tentative="1">
+      <w:start w:val="1"/>
+      <w:numFmt w:val="bullet"/>
+      <w:lvlText w:val=""/>
+      <w:lvlJc w:val="left"/>
+      <w:pPr>
+        <w:ind w:left="2880" w:hanging="360"/>
+      </w:pPr>
+      <w:rPr>
+        <w:rFonts w:ascii="Symbol" w:hAnsi="Symbol" w:hint="default"/>
+      </w:rPr>
+    </w:lvl>
+    <w:lvl w:ilvl="4" w:tplc="04150003" w:tentative="1">
+      <w:start w:val="1"/>
+      <w:numFmt w:val="bullet"/>
+      <w:lvlText w:val="o"/>
+      <w:lvlJc w:val="left"/>
+      <w:pPr>
+        <w:ind w:left="3600" w:hanging="360"/>
+      </w:pPr>
+      <w:rPr>
+        <w:rFonts w:ascii="Courier New" w:hAnsi="Courier New" w:cs="Courier New" w:hint="default"/>
+      </w:rPr>
+    </w:lvl>
+    <w:lvl w:ilvl="5" w:tplc="04150005" w:tentative="1">
+      <w:start w:val="1"/>
+      <w:numFmt w:val="bullet"/>
+      <w:lvlText w:val=""/>
+      <w:lvlJc w:val="left"/>
+      <w:pPr>
+        <w:ind w:left="4320" w:hanging="360"/>
+      </w:pPr>
+      <w:rPr>
+        <w:rFonts w:ascii="Wingdings" w:hAnsi="Wingdings" w:hint="default"/>
+      </w:rPr>
+    </w:lvl>
+    <w:lvl w:ilvl="6" w:tplc="04150001" w:tentative="1">
+      <w:start w:val="1"/>
+      <w:numFmt w:val="bullet"/>
+      <w:lvlText w:val=""/>
+      <w:lvlJc w:val="left"/>
+      <w:pPr>
+        <w:ind w:left="5040" w:hanging="360"/>
+      </w:pPr>
+      <w:rPr>
+        <w:rFonts w:ascii="Symbol" w:hAnsi="Symbol" w:hint="default"/>
+      </w:rPr>
+    </w:lvl>
+    <w:lvl w:ilvl="7" w:tplc="04150003" w:tentative="1">
+      <w:start w:val="1"/>
+      <w:numFmt w:val="bullet"/>
+      <w:lvlText w:val="o"/>
+      <w:lvlJc w:val="left"/>
+      <w:pPr>
+        <w:ind w:left="5760" w:hanging="360"/>
+      </w:pPr>
+      <w:rPr>
+        <w:rFonts w:ascii="Courier New" w:hAnsi="Courier New" w:cs="Courier New" w:hint="default"/>
+      </w:rPr>
+    </w:lvl>
+    <w:lvl w:ilvl="8" w:tplc="04150005" w:tentative="1">
+      <w:start w:val="1"/>
+      <w:numFmt w:val="bullet"/>
+      <w:lvlText w:val=""/>
+      <w:lvlJc w:val="left"/>
+      <w:pPr>
+        <w:ind w:left="6480" w:hanging="360"/>
+      </w:pPr>
+      <w:rPr>
+        <w:rFonts w:ascii="Wingdings" w:hAnsi="Wingdings" w:hint="default"/>
+      </w:rPr>
+    </w:lvl>
+  </w:abstractNum>
+  <w:abstractNum w:abstractNumId="2" w15:restartNumberingAfterBreak="0">
     <w:nsid w:val="1B007510"/>
     <w:multiLevelType w:val="multilevel"/>
     <w:tmpl w:val="7C58A748"/>
@@ -1382,7 +1720,7 @@
       </w:rPr>
     </w:lvl>
   </w:abstractNum>
-  <w:abstractNum w:abstractNumId="2" w15:restartNumberingAfterBreak="0">
+  <w:abstractNum w:abstractNumId="3" w15:restartNumberingAfterBreak="0">
     <w:nsid w:val="1FE66D0F"/>
     <w:multiLevelType w:val="hybridMultilevel"/>
     <w:tmpl w:val="4072B986"/>
@@ -1495,7 +1833,7 @@
       </w:rPr>
     </w:lvl>
   </w:abstractNum>
-  <w:abstractNum w:abstractNumId="3" w15:restartNumberingAfterBreak="0">
+  <w:abstractNum w:abstractNumId="4" w15:restartNumberingAfterBreak="0">
     <w:nsid w:val="29055F96"/>
     <w:multiLevelType w:val="multilevel"/>
     <w:tmpl w:val="8E68A958"/>
@@ -1608,10 +1946,10 @@
       </w:rPr>
     </w:lvl>
   </w:abstractNum>
-  <w:abstractNum w:abstractNumId="4" w15:restartNumberingAfterBreak="0">
+  <w:abstractNum w:abstractNumId="5" w15:restartNumberingAfterBreak="0">
     <w:nsid w:val="2C9C2AE7"/>
     <w:multiLevelType w:val="hybridMultilevel"/>
-    <w:tmpl w:val="B35A0D92"/>
+    <w:tmpl w:val="EEEC7420"/>
     <w:lvl w:ilvl="0" w:tplc="0415000F">
       <w:start w:val="1"/>
       <w:numFmt w:val="decimal"/>
@@ -1697,7 +2035,7 @@
       </w:pPr>
     </w:lvl>
   </w:abstractNum>
-  <w:abstractNum w:abstractNumId="5" w15:restartNumberingAfterBreak="0">
+  <w:abstractNum w:abstractNumId="6" w15:restartNumberingAfterBreak="0">
     <w:nsid w:val="37D82B68"/>
     <w:multiLevelType w:val="hybridMultilevel"/>
     <w:tmpl w:val="EC447F1E"/>
@@ -1811,7 +2149,7 @@
       </w:rPr>
     </w:lvl>
   </w:abstractNum>
-  <w:abstractNum w:abstractNumId="6" w15:restartNumberingAfterBreak="0">
+  <w:abstractNum w:abstractNumId="7" w15:restartNumberingAfterBreak="0">
     <w:nsid w:val="398970C5"/>
     <w:multiLevelType w:val="multilevel"/>
     <w:tmpl w:val="F3886142"/>
@@ -1924,7 +2262,7 @@
       </w:rPr>
     </w:lvl>
   </w:abstractNum>
-  <w:abstractNum w:abstractNumId="7" w15:restartNumberingAfterBreak="0">
+  <w:abstractNum w:abstractNumId="8" w15:restartNumberingAfterBreak="0">
     <w:nsid w:val="4F192ED1"/>
     <w:multiLevelType w:val="hybridMultilevel"/>
     <w:tmpl w:val="685E70C4"/>
@@ -2037,7 +2375,120 @@
       </w:rPr>
     </w:lvl>
   </w:abstractNum>
-  <w:abstractNum w:abstractNumId="8" w15:restartNumberingAfterBreak="0">
+  <w:abstractNum w:abstractNumId="9" w15:restartNumberingAfterBreak="0">
+    <w:nsid w:val="598F7EF4"/>
+    <w:multiLevelType w:val="hybridMultilevel"/>
+    <w:tmpl w:val="6FFC7906"/>
+    <w:lvl w:ilvl="0" w:tplc="04150001">
+      <w:start w:val="1"/>
+      <w:numFmt w:val="bullet"/>
+      <w:lvlText w:val=""/>
+      <w:lvlJc w:val="left"/>
+      <w:pPr>
+        <w:ind w:left="720" w:hanging="360"/>
+      </w:pPr>
+      <w:rPr>
+        <w:rFonts w:ascii="Symbol" w:hAnsi="Symbol" w:hint="default"/>
+      </w:rPr>
+    </w:lvl>
+    <w:lvl w:ilvl="1" w:tplc="04150003" w:tentative="1">
+      <w:start w:val="1"/>
+      <w:numFmt w:val="bullet"/>
+      <w:lvlText w:val="o"/>
+      <w:lvlJc w:val="left"/>
+      <w:pPr>
+        <w:ind w:left="1440" w:hanging="360"/>
+      </w:pPr>
+      <w:rPr>
+        <w:rFonts w:ascii="Courier New" w:hAnsi="Courier New" w:cs="Courier New" w:hint="default"/>
+      </w:rPr>
+    </w:lvl>
+    <w:lvl w:ilvl="2" w:tplc="04150005" w:tentative="1">
+      <w:start w:val="1"/>
+      <w:numFmt w:val="bullet"/>
+      <w:lvlText w:val=""/>
+      <w:lvlJc w:val="left"/>
+      <w:pPr>
+        <w:ind w:left="2160" w:hanging="360"/>
+      </w:pPr>
+      <w:rPr>
+        <w:rFonts w:ascii="Wingdings" w:hAnsi="Wingdings" w:hint="default"/>
+      </w:rPr>
+    </w:lvl>
+    <w:lvl w:ilvl="3" w:tplc="04150001" w:tentative="1">
+      <w:start w:val="1"/>
+      <w:numFmt w:val="bullet"/>
+      <w:lvlText w:val=""/>
+      <w:lvlJc w:val="left"/>
+      <w:pPr>
+        <w:ind w:left="2880" w:hanging="360"/>
+      </w:pPr>
+      <w:rPr>
+        <w:rFonts w:ascii="Symbol" w:hAnsi="Symbol" w:hint="default"/>
+      </w:rPr>
+    </w:lvl>
+    <w:lvl w:ilvl="4" w:tplc="04150003" w:tentative="1">
+      <w:start w:val="1"/>
+      <w:numFmt w:val="bullet"/>
+      <w:lvlText w:val="o"/>
+      <w:lvlJc w:val="left"/>
+      <w:pPr>
+        <w:ind w:left="3600" w:hanging="360"/>
+      </w:pPr>
+      <w:rPr>
+        <w:rFonts w:ascii="Courier New" w:hAnsi="Courier New" w:cs="Courier New" w:hint="default"/>
+      </w:rPr>
+    </w:lvl>
+    <w:lvl w:ilvl="5" w:tplc="04150005" w:tentative="1">
+      <w:start w:val="1"/>
+      <w:numFmt w:val="bullet"/>
+      <w:lvlText w:val=""/>
+      <w:lvlJc w:val="left"/>
+      <w:pPr>
+        <w:ind w:left="4320" w:hanging="360"/>
+      </w:pPr>
+      <w:rPr>
+        <w:rFonts w:ascii="Wingdings" w:hAnsi="Wingdings" w:hint="default"/>
+      </w:rPr>
+    </w:lvl>
+    <w:lvl w:ilvl="6" w:tplc="04150001" w:tentative="1">
+      <w:start w:val="1"/>
+      <w:numFmt w:val="bullet"/>
+      <w:lvlText w:val=""/>
+      <w:lvlJc w:val="left"/>
+      <w:pPr>
+        <w:ind w:left="5040" w:hanging="360"/>
+      </w:pPr>
+      <w:rPr>
+        <w:rFonts w:ascii="Symbol" w:hAnsi="Symbol" w:hint="default"/>
+      </w:rPr>
+    </w:lvl>
+    <w:lvl w:ilvl="7" w:tplc="04150003" w:tentative="1">
+      <w:start w:val="1"/>
+      <w:numFmt w:val="bullet"/>
+      <w:lvlText w:val="o"/>
+      <w:lvlJc w:val="left"/>
+      <w:pPr>
+        <w:ind w:left="5760" w:hanging="360"/>
+      </w:pPr>
+      <w:rPr>
+        <w:rFonts w:ascii="Courier New" w:hAnsi="Courier New" w:cs="Courier New" w:hint="default"/>
+      </w:rPr>
+    </w:lvl>
+    <w:lvl w:ilvl="8" w:tplc="04150005" w:tentative="1">
+      <w:start w:val="1"/>
+      <w:numFmt w:val="bullet"/>
+      <w:lvlText w:val=""/>
+      <w:lvlJc w:val="left"/>
+      <w:pPr>
+        <w:ind w:left="6480" w:hanging="360"/>
+      </w:pPr>
+      <w:rPr>
+        <w:rFonts w:ascii="Wingdings" w:hAnsi="Wingdings" w:hint="default"/>
+      </w:rPr>
+    </w:lvl>
+  </w:abstractNum>
+  <w:abstractNum w:abstractNumId="10" w15:restartNumberingAfterBreak="0">
     <w:nsid w:val="65233D46"/>
     <w:multiLevelType w:val="multilevel"/>
     <w:tmpl w:val="EBF6EF9C"/>
@@ -2124,31 +2575,37 @@
     </w:lvl>
   </w:abstractNum>
   <w:num w:numId="1" w16cid:durableId="14891166">
+    <w:abstractNumId w:val="7"/>
+  </w:num>
+  <w:num w:numId="2" w16cid:durableId="871769870">
+    <w:abstractNumId w:val="2"/>
+  </w:num>
+  <w:num w:numId="3" w16cid:durableId="1991322953">
+    <w:abstractNumId w:val="4"/>
+  </w:num>
+  <w:num w:numId="4" w16cid:durableId="1984044962">
+    <w:abstractNumId w:val="10"/>
+  </w:num>
+  <w:num w:numId="5" w16cid:durableId="1111819569">
+    <w:abstractNumId w:val="5"/>
+  </w:num>
+  <w:num w:numId="6" w16cid:durableId="1871185646">
     <w:abstractNumId w:val="6"/>
   </w:num>
-  <w:num w:numId="2" w16cid:durableId="871769870">
-    <w:abstractNumId w:val="1"/>
-  </w:num>
-  <w:num w:numId="3" w16cid:durableId="1991322953">
+  <w:num w:numId="7" w16cid:durableId="1844859099">
     <w:abstractNumId w:val="3"/>
   </w:num>
-  <w:num w:numId="4" w16cid:durableId="1984044962">
+  <w:num w:numId="8" w16cid:durableId="1823228637">
     <w:abstractNumId w:val="8"/>
-  </w:num>
-  <w:num w:numId="5" w16cid:durableId="1111819569">
-    <w:abstractNumId w:val="4"/>
-  </w:num>
-  <w:num w:numId="6" w16cid:durableId="1871185646">
-    <w:abstractNumId w:val="5"/>
-  </w:num>
-  <w:num w:numId="7" w16cid:durableId="1844859099">
-    <w:abstractNumId w:val="2"/>
-  </w:num>
-  <w:num w:numId="8" w16cid:durableId="1823228637">
-    <w:abstractNumId w:val="7"/>
   </w:num>
   <w:num w:numId="9" w16cid:durableId="2080591687">
     <w:abstractNumId w:val="0"/>
+  </w:num>
+  <w:num w:numId="10" w16cid:durableId="1895237911">
+    <w:abstractNumId w:val="9"/>
+  </w:num>
+  <w:num w:numId="11" w16cid:durableId="1176531578">
+    <w:abstractNumId w:val="1"/>
   </w:num>
 </w:numbering>
 </file>
@@ -3190,6 +3647,15 @@
 </file>
 
 <file path=customXml/item1.xml><?xml version="1.0" encoding="utf-8"?>
+<?mso-contentType ?>
+<FormTemplates xmlns="http://schemas.microsoft.com/sharepoint/v3/contenttype/forms">
+  <Display>DocumentLibraryForm</Display>
+  <Edit>DocumentLibraryForm</Edit>
+  <New>DocumentLibraryForm</New>
+</FormTemplates>
+</file>
+
+<file path=customXml/item2.xml><?xml version="1.0" encoding="utf-8"?>
 <p:properties xmlns:p="http://schemas.microsoft.com/office/2006/metadata/properties" xmlns:xsi="http://www.w3.org/2001/XMLSchema-instance" xmlns:pc="http://schemas.microsoft.com/office/infopath/2007/PartnerControls">
   <documentManagement>
     <lcf76f155ced4ddcb4097134ff3c332f xmlns="a9942914-989f-44bf-a5ed-498edc6a12fe">
@@ -3198,15 +3664,6 @@
     <TaxCatchAll xmlns="429e30ab-84fa-4be3-b68b-d9172a12a797" xsi:nil="true"/>
   </documentManagement>
 </p:properties>
-</file>
-
-<file path=customXml/item2.xml><?xml version="1.0" encoding="utf-8"?>
-<?mso-contentType ?>
-<FormTemplates xmlns="http://schemas.microsoft.com/sharepoint/v3/contenttype/forms">
-  <Display>DocumentLibraryForm</Display>
-  <Edit>DocumentLibraryForm</Edit>
-  <New>DocumentLibraryForm</New>
-</FormTemplates>
 </file>
 
 <file path=customXml/item3.xml><?xml version="1.0" encoding="utf-8"?>
@@ -3459,20 +3916,20 @@
 </file>
 
 <file path=customXml/itemProps1.xml><?xml version="1.0" encoding="utf-8"?>
+<ds:datastoreItem xmlns:ds="http://schemas.openxmlformats.org/officeDocument/2006/customXml" ds:itemID="{82B706BB-0B55-4EEA-A8BE-548A24378935}">
+  <ds:schemaRefs>
+    <ds:schemaRef ds:uri="http://schemas.microsoft.com/sharepoint/v3/contenttype/forms"/>
+  </ds:schemaRefs>
+</ds:datastoreItem>
+</file>
+
+<file path=customXml/itemProps2.xml><?xml version="1.0" encoding="utf-8"?>
 <ds:datastoreItem xmlns:ds="http://schemas.openxmlformats.org/officeDocument/2006/customXml" ds:itemID="{CA3529BD-7DAC-4AE3-8745-5FBC46D5CC96}">
   <ds:schemaRefs>
     <ds:schemaRef ds:uri="http://schemas.microsoft.com/office/2006/metadata/properties"/>
     <ds:schemaRef ds:uri="http://schemas.microsoft.com/office/infopath/2007/PartnerControls"/>
     <ds:schemaRef ds:uri="a9942914-989f-44bf-a5ed-498edc6a12fe"/>
     <ds:schemaRef ds:uri="429e30ab-84fa-4be3-b68b-d9172a12a797"/>
-  </ds:schemaRefs>
-</ds:datastoreItem>
-</file>
-
-<file path=customXml/itemProps2.xml><?xml version="1.0" encoding="utf-8"?>
-<ds:datastoreItem xmlns:ds="http://schemas.openxmlformats.org/officeDocument/2006/customXml" ds:itemID="{82B706BB-0B55-4EEA-A8BE-548A24378935}">
-  <ds:schemaRefs>
-    <ds:schemaRef ds:uri="http://schemas.microsoft.com/sharepoint/v3/contenttype/forms"/>
   </ds:schemaRefs>
 </ds:datastoreItem>
 </file>

</xml_diff>

<commit_message>
Correcting bugs in model and developing test plan documentation
</commit_message>
<xml_diff>
--- a/05-Tests_documentation/04-Propulsion/Initial_tests_test_plan.docx
+++ b/05-Tests_documentation/04-Propulsion/Initial_tests_test_plan.docx
@@ -689,21 +689,35 @@
           <w:szCs w:val="28"/>
           <w:lang w:val="en-US"/>
         </w:rPr>
-        <w:t xml:space="preserve">Then, when the tank is found to have passed the test, it should proceed to the pressure test stage. As required, pressure testing of any tank that is part of the rocket must pass the pressure test given a nominal design safety factor of 1.5. The tank's destruction safety factor is 2, but at the time of writing, no tank destruction test is assumed. The nominal tank pressure is 58 bar, so a pressure test must be carried out bringing the tank to a pressure of 87 bar with an accuracy equal to that of the available pressure indicator. For pressure testing the compressed medium is water, preferably </w:t>
-      </w:r>
-      <w:r>
-        <w:rPr>
-          <w:szCs w:val="28"/>
-          <w:lang w:val="en-US"/>
-        </w:rPr>
-        <w:t>demineralized</w:t>
-      </w:r>
-      <w:r>
-        <w:rPr>
-          <w:szCs w:val="28"/>
-          <w:lang w:val="en-US"/>
-        </w:rPr>
-        <w:t xml:space="preserve"> water should be used here to reduce the risk of mineral </w:t>
+        <w:t xml:space="preserve">Then, when the tank is found to have passed the test, it should proceed to the pressure test stage. As required, pressure testing of any tank that is part of the rocket must pass the pressure test given a nominal design safety factor of 1.5. The tank's destruction safety factor is 2, but at the time of writing, no tank destruction test is assumed. The nominal tank pressure is </w:t>
+      </w:r>
+      <w:r>
+        <w:rPr>
+          <w:szCs w:val="28"/>
+          <w:lang w:val="en-US"/>
+        </w:rPr>
+        <w:t>60</w:t>
+      </w:r>
+      <w:r>
+        <w:rPr>
+          <w:szCs w:val="28"/>
+          <w:lang w:val="en-US"/>
+        </w:rPr>
+        <w:t xml:space="preserve"> bar, so a pressure test must be carried out bringing the tank to a pressure of </w:t>
+      </w:r>
+      <w:r>
+        <w:rPr>
+          <w:szCs w:val="28"/>
+          <w:lang w:val="en-US"/>
+        </w:rPr>
+        <w:t>90</w:t>
+      </w:r>
+      <w:r>
+        <w:rPr>
+          <w:szCs w:val="28"/>
+          <w:lang w:val="en-US"/>
+        </w:rPr>
+        <w:t xml:space="preserve"> bar with an accuracy equal to that of the available pressure indicator. For pressure testing the compressed medium is water, preferably demineralized water should be used here to reduce the risk of mineral </w:t>
       </w:r>
       <w:r>
         <w:rPr>
@@ -725,7 +739,21 @@
           <w:lang w:val="en-US"/>
         </w:rPr>
         <w:lastRenderedPageBreak/>
-        <w:t xml:space="preserve">will be imparted to the debris will be much lower than if a gas-filled tank is destroyed. Nevertheless, special safety measures and personal protective equipment, such as safety goggles or protective headphones, must be observed here. According to the requirements set, the predefined pressure must be maintained for one and a half times the maximum time allowed for the </w:t>
+        <w:t xml:space="preserve">will be imparted to the debris will be much lower than if a gas-filled tank is destroyed. Nevertheless, special safety measures and personal protective equipment, such as safety goggles or protective headphones, must be observed here. According to the requirements set, the predefined pressure must be maintained for </w:t>
+      </w:r>
+      <w:r>
+        <w:rPr>
+          <w:szCs w:val="28"/>
+          <w:lang w:val="en-US"/>
+        </w:rPr>
+        <w:t>2</w:t>
+      </w:r>
+      <w:r>
+        <w:rPr>
+          <w:szCs w:val="28"/>
+          <w:lang w:val="en-US"/>
+        </w:rPr>
+        <w:t xml:space="preserve"> times the maximum time allowed for the </w:t>
       </w:r>
       <w:r>
         <w:rPr>
@@ -739,7 +767,21 @@
           <w:szCs w:val="28"/>
           <w:lang w:val="en-US"/>
         </w:rPr>
-        <w:t xml:space="preserve"> process, so the time during which the pressure must be maintained is 90 minutes. During this time, the pressure reading must be checked every 20-30 minutes or so and changes recorded. After this time has elapsed, or if a partial failure of the tank is detected, or if leaks are detected, the set pressure should be </w:t>
+        <w:t xml:space="preserve"> process, so the time during which the pressure must be maintained is </w:t>
+      </w:r>
+      <w:r>
+        <w:rPr>
+          <w:szCs w:val="28"/>
+          <w:lang w:val="en-US"/>
+        </w:rPr>
+        <w:t>180</w:t>
+      </w:r>
+      <w:r>
+        <w:rPr>
+          <w:szCs w:val="28"/>
+          <w:lang w:val="en-US"/>
+        </w:rPr>
+        <w:t xml:space="preserve"> minutes. During this time, the pressure reading must be checked every 20-30 minutes or so and changes recorded. After this time has elapsed, or if a partial failure of the tank is detected, or if leaks are detected, the set pressure should be </w:t>
       </w:r>
       <w:r>
         <w:rPr>
@@ -942,46 +984,864 @@
     <w:p>
       <w:pPr>
         <w:rPr>
+          <w:b/>
+          <w:bCs/>
+          <w:szCs w:val="28"/>
+          <w:lang w:val="en-US"/>
+        </w:rPr>
+      </w:pPr>
+      <w:r>
+        <w:rPr>
+          <w:b/>
+          <w:bCs/>
+          <w:szCs w:val="28"/>
+          <w:lang w:val="en-US"/>
+        </w:rPr>
+        <w:t>3.1 Static leakage test</w:t>
+      </w:r>
+    </w:p>
+    <w:p>
+      <w:pPr>
+        <w:rPr>
+          <w:szCs w:val="28"/>
+          <w:lang w:val="en-US"/>
+        </w:rPr>
+      </w:pPr>
+      <w:r>
+        <w:rPr>
+          <w:szCs w:val="28"/>
+          <w:lang w:val="en-US"/>
+        </w:rPr>
+        <w:t>Static leakage test is simple and similar to other leakage tests. In this case, the main goal of this test is to verify, weather the sealants for the main valve piston were chosen</w:t>
+      </w:r>
+      <w:r>
+        <w:rPr>
+          <w:szCs w:val="28"/>
+          <w:lang w:val="en-US"/>
+        </w:rPr>
+        <w:t xml:space="preserve"> properly. The test should be performed, when the valve is in the closed position, using gaseous medium. As described in the Tank tests description, the standardized device to produce the pressure here is the compressor with maximal pressure of work of 8 bar. During this test, the valve assembly should be immobilized and nobody should stand in the axis of piston movement.</w:t>
+      </w:r>
+    </w:p>
+    <w:p>
+      <w:pPr>
+        <w:rPr>
+          <w:szCs w:val="28"/>
+          <w:lang w:val="en-US"/>
+        </w:rPr>
+      </w:pPr>
+    </w:p>
+    <w:p>
+      <w:pPr>
+        <w:rPr>
+          <w:szCs w:val="28"/>
+          <w:lang w:val="en-US"/>
+        </w:rPr>
+      </w:pPr>
+    </w:p>
+    <w:p>
+      <w:pPr>
+        <w:rPr>
+          <w:b/>
+          <w:bCs/>
+          <w:szCs w:val="28"/>
+          <w:lang w:val="en-US"/>
+        </w:rPr>
+      </w:pPr>
+      <w:r>
+        <w:rPr>
+          <w:b/>
+          <w:bCs/>
+          <w:szCs w:val="28"/>
+          <w:lang w:val="en-US"/>
+        </w:rPr>
+        <w:lastRenderedPageBreak/>
+        <w:t>3.</w:t>
+      </w:r>
+      <w:r>
+        <w:rPr>
+          <w:b/>
+          <w:bCs/>
+          <w:szCs w:val="28"/>
+          <w:lang w:val="en-US"/>
+        </w:rPr>
+        <w:t>2</w:t>
+      </w:r>
+      <w:r>
+        <w:rPr>
+          <w:b/>
+          <w:bCs/>
+          <w:szCs w:val="28"/>
+          <w:lang w:val="en-US"/>
+        </w:rPr>
+        <w:t xml:space="preserve"> Static </w:t>
+      </w:r>
+      <w:r>
+        <w:rPr>
+          <w:b/>
+          <w:bCs/>
+          <w:szCs w:val="28"/>
+          <w:lang w:val="en-US"/>
+        </w:rPr>
+        <w:t>pressure proof</w:t>
+      </w:r>
+      <w:r>
+        <w:rPr>
+          <w:b/>
+          <w:bCs/>
+          <w:szCs w:val="28"/>
+          <w:lang w:val="en-US"/>
+        </w:rPr>
+        <w:t xml:space="preserve"> test</w:t>
+      </w:r>
+      <w:r>
+        <w:rPr>
+          <w:szCs w:val="28"/>
+          <w:lang w:val="en-US"/>
+        </w:rPr>
+        <w:br/>
+      </w:r>
+      <w:r>
+        <w:rPr>
+          <w:szCs w:val="28"/>
+          <w:lang w:val="en-US"/>
+        </w:rPr>
+        <w:t xml:space="preserve">After it is confirmed, that the system passed the leakage test, the static pressure proof test should be performed. </w:t>
+      </w:r>
+      <w:r>
+        <w:rPr>
+          <w:szCs w:val="28"/>
+          <w:lang w:val="en-US"/>
+        </w:rPr>
+        <w:t>This test is designed to verify the correctness of the strength simulations of the valve components in the closed position.</w:t>
+      </w:r>
+      <w:r>
+        <w:rPr>
+          <w:szCs w:val="28"/>
+          <w:lang w:val="en-US"/>
+        </w:rPr>
+        <w:t xml:space="preserve"> </w:t>
+      </w:r>
+      <w:r>
+        <w:rPr>
+          <w:szCs w:val="28"/>
+          <w:lang w:val="en-US"/>
+        </w:rPr>
+        <w:t xml:space="preserve">The test should be carried out at 1.5 times the nominal pressure of the </w:t>
+      </w:r>
+      <w:proofErr w:type="spellStart"/>
+      <w:r>
+        <w:rPr>
+          <w:szCs w:val="28"/>
+          <w:lang w:val="en-US"/>
+        </w:rPr>
+        <w:t>oxidi</w:t>
+      </w:r>
+      <w:r>
+        <w:rPr>
+          <w:szCs w:val="28"/>
+          <w:lang w:val="en-US"/>
+        </w:rPr>
+        <w:t>s</w:t>
+      </w:r>
+      <w:r>
+        <w:rPr>
+          <w:szCs w:val="28"/>
+          <w:lang w:val="en-US"/>
+        </w:rPr>
+        <w:t>er</w:t>
+      </w:r>
+      <w:proofErr w:type="spellEnd"/>
+      <w:r>
+        <w:rPr>
+          <w:szCs w:val="28"/>
+          <w:lang w:val="en-US"/>
+        </w:rPr>
+        <w:t xml:space="preserve"> in the tank, so the set pressure should be 90 bar. The pressure should be set from the inlet port side with the valve piston in the closed position. The purpose of the test is to verify that the valve can also be used during the entire </w:t>
+      </w:r>
+      <w:r>
+        <w:rPr>
+          <w:szCs w:val="28"/>
+          <w:lang w:val="en-US"/>
+        </w:rPr>
+        <w:t>filling and pressurizing</w:t>
+      </w:r>
+      <w:r>
+        <w:rPr>
+          <w:szCs w:val="28"/>
+          <w:lang w:val="en-US"/>
+        </w:rPr>
+        <w:t xml:space="preserve"> period, so, as </w:t>
+      </w:r>
+      <w:r>
+        <w:rPr>
+          <w:szCs w:val="28"/>
+          <w:lang w:val="en-US"/>
+        </w:rPr>
+        <w:t>in case of</w:t>
+      </w:r>
+      <w:r>
+        <w:rPr>
+          <w:szCs w:val="28"/>
+          <w:lang w:val="en-US"/>
+        </w:rPr>
+        <w:t xml:space="preserve"> tank</w:t>
+      </w:r>
+      <w:r>
+        <w:rPr>
+          <w:szCs w:val="28"/>
+          <w:lang w:val="en-US"/>
+        </w:rPr>
+        <w:t xml:space="preserve"> pressure test</w:t>
+      </w:r>
+      <w:r>
+        <w:rPr>
+          <w:szCs w:val="28"/>
+          <w:lang w:val="en-US"/>
+        </w:rPr>
+        <w:t>, the pressure should be maintained over a period of 180 minutes. Pressure drops during this time should be periodically recorded. As is the case with all pressure tests, here too water should be used as the working medium.</w:t>
+      </w:r>
+    </w:p>
+    <w:p>
+      <w:pPr>
+        <w:rPr>
+          <w:b/>
+          <w:bCs/>
+          <w:szCs w:val="28"/>
+          <w:lang w:val="en-US"/>
+        </w:rPr>
+      </w:pPr>
+      <w:r>
+        <w:rPr>
+          <w:b/>
+          <w:bCs/>
+          <w:szCs w:val="28"/>
+          <w:lang w:val="en-US"/>
+        </w:rPr>
+        <w:t>3.</w:t>
+      </w:r>
+      <w:r>
+        <w:rPr>
+          <w:b/>
+          <w:bCs/>
+          <w:szCs w:val="28"/>
+          <w:lang w:val="en-US"/>
+        </w:rPr>
+        <w:t>3</w:t>
+      </w:r>
+      <w:r>
+        <w:rPr>
+          <w:b/>
+          <w:bCs/>
+          <w:szCs w:val="28"/>
+          <w:lang w:val="en-US"/>
+        </w:rPr>
+        <w:t xml:space="preserve"> </w:t>
+      </w:r>
+      <w:r>
+        <w:rPr>
+          <w:b/>
+          <w:bCs/>
+          <w:szCs w:val="28"/>
+          <w:lang w:val="en-US"/>
+        </w:rPr>
+        <w:t>Dynamic test</w:t>
+      </w:r>
+    </w:p>
+    <w:p>
+      <w:pPr>
+        <w:rPr>
+          <w:szCs w:val="28"/>
+          <w:lang w:val="en-US"/>
+        </w:rPr>
+      </w:pPr>
+      <w:r>
+        <w:rPr>
+          <w:szCs w:val="28"/>
+          <w:lang w:val="en-US"/>
+        </w:rPr>
+        <w:t>The dynamic test of the valve verifies the ability of the valve to change state between closed and open positions. In order to correctly verify the valve operation, at least 5 tests must be carried out for each of the following operating scenarios:</w:t>
+      </w:r>
+    </w:p>
+    <w:p>
+      <w:pPr>
+        <w:rPr>
+          <w:szCs w:val="28"/>
+          <w:lang w:val="en-US"/>
+        </w:rPr>
+      </w:pPr>
+      <w:r>
+        <w:rPr>
+          <w:szCs w:val="28"/>
+          <w:lang w:val="en-US"/>
+        </w:rPr>
+        <w:t xml:space="preserve">- </w:t>
+      </w:r>
+      <w:r>
+        <w:rPr>
+          <w:szCs w:val="28"/>
+          <w:lang w:val="en-US"/>
+        </w:rPr>
+        <w:t>switching</w:t>
+      </w:r>
+      <w:r>
+        <w:rPr>
+          <w:szCs w:val="28"/>
+          <w:lang w:val="en-US"/>
+        </w:rPr>
+        <w:t xml:space="preserve"> from closed to open position</w:t>
+      </w:r>
+    </w:p>
+    <w:p>
+      <w:pPr>
+        <w:rPr>
+          <w:szCs w:val="28"/>
+          <w:lang w:val="en-US"/>
+        </w:rPr>
+      </w:pPr>
+      <w:r>
+        <w:rPr>
+          <w:szCs w:val="28"/>
+          <w:lang w:val="en-US"/>
+        </w:rPr>
+        <w:t>- switching from open to closed position</w:t>
+      </w:r>
+    </w:p>
+    <w:p>
+      <w:pPr>
+        <w:rPr>
+          <w:szCs w:val="28"/>
+          <w:lang w:val="en-US"/>
+        </w:rPr>
+      </w:pPr>
+      <w:r>
+        <w:rPr>
+          <w:szCs w:val="28"/>
+          <w:lang w:val="en-US"/>
+        </w:rPr>
+        <w:t>- switching from closed to open position and then switching to closed position after approx. 2 seconds</w:t>
+      </w:r>
+    </w:p>
+    <w:p>
+      <w:pPr>
+        <w:rPr>
+          <w:szCs w:val="28"/>
+          <w:lang w:val="en-US"/>
+        </w:rPr>
+      </w:pPr>
+      <w:r>
+        <w:rPr>
+          <w:szCs w:val="28"/>
+          <w:lang w:val="en-US"/>
+        </w:rPr>
+        <w:t>Dynamic tests take place without pressure load. The tests corresponding to all the scenarios listed should be carried out with the system fully integrated. The two pyrotechnic charges (also not activated during the test) should be elaborated in order to verify the risk of damage to the charge during deceleration of the piston movement.</w:t>
+      </w:r>
+    </w:p>
+    <w:p>
+      <w:pPr>
+        <w:rPr>
+          <w:szCs w:val="28"/>
+          <w:lang w:val="en-US"/>
+        </w:rPr>
+      </w:pPr>
+      <w:r>
+        <w:rPr>
+          <w:szCs w:val="28"/>
+          <w:lang w:val="en-US"/>
+        </w:rPr>
+        <w:t xml:space="preserve">After each test corresponding to the last mentioned scenario, the </w:t>
+      </w:r>
+      <w:proofErr w:type="spellStart"/>
+      <w:r>
+        <w:rPr>
+          <w:szCs w:val="28"/>
+          <w:lang w:val="en-US"/>
+        </w:rPr>
+        <w:t>leaktightness</w:t>
+      </w:r>
+      <w:proofErr w:type="spellEnd"/>
+      <w:r>
+        <w:rPr>
+          <w:szCs w:val="28"/>
+          <w:lang w:val="en-US"/>
+        </w:rPr>
+        <w:t xml:space="preserve"> of the valve in the final closed position should additionally be checked.</w:t>
+      </w:r>
+    </w:p>
+    <w:p>
+      <w:pPr>
+        <w:rPr>
+          <w:szCs w:val="28"/>
+          <w:lang w:val="en-US"/>
+        </w:rPr>
+      </w:pPr>
+    </w:p>
+    <w:p>
+      <w:pPr>
+        <w:rPr>
+          <w:b/>
+          <w:bCs/>
+          <w:szCs w:val="28"/>
+          <w:lang w:val="en-US"/>
+        </w:rPr>
+      </w:pPr>
+      <w:r>
+        <w:rPr>
+          <w:b/>
+          <w:bCs/>
+          <w:szCs w:val="28"/>
+          <w:lang w:val="en-US"/>
+        </w:rPr>
+        <w:lastRenderedPageBreak/>
+        <w:t>3.4 Dynamic pressure test</w:t>
+      </w:r>
+    </w:p>
+    <w:p>
+      <w:pPr>
+        <w:rPr>
+          <w:szCs w:val="28"/>
+          <w:lang w:val="en-US"/>
+        </w:rPr>
+      </w:pPr>
+      <w:r>
+        <w:rPr>
+          <w:szCs w:val="28"/>
+          <w:lang w:val="en-US"/>
+        </w:rPr>
+        <w:t xml:space="preserve">After confirming the valve's ability to operate under unloaded conditions, proceed to performance tests under conditions corresponding to the operating conditions. It is worth mentioning here that the geometry of the main valve piston has been selected in such a way that the pressure of the fluid flowing through the valve generates a force in the direction of the piston movement when it opens. In this context, a pressure value equal to the nominal pressure, i.e. 60 bar, was considered as the worst case of operation during the opening of the valve under pressure. At this pressure, therefore, dynamic tests should be carried out under the valve load. </w:t>
+      </w:r>
+      <w:r>
+        <w:rPr>
+          <w:szCs w:val="28"/>
+          <w:lang w:val="en-US"/>
+        </w:rPr>
+        <w:t>In order to correctly verify the valve operation, at least 5 tests must be carried out for each of the following operating scenario:</w:t>
+      </w:r>
+    </w:p>
+    <w:p>
+      <w:pPr>
+        <w:rPr>
+          <w:szCs w:val="28"/>
+          <w:lang w:val="en-US"/>
+        </w:rPr>
+      </w:pPr>
+      <w:r>
+        <w:rPr>
+          <w:szCs w:val="28"/>
+          <w:lang w:val="en-US"/>
+        </w:rPr>
+        <w:t xml:space="preserve">- </w:t>
+      </w:r>
+      <w:r>
+        <w:rPr>
+          <w:szCs w:val="28"/>
+          <w:lang w:val="en-US"/>
+        </w:rPr>
+        <w:t>switching</w:t>
+      </w:r>
+      <w:r>
+        <w:rPr>
+          <w:szCs w:val="28"/>
+          <w:lang w:val="en-US"/>
+        </w:rPr>
+        <w:t xml:space="preserve"> from closed to open position</w:t>
+      </w:r>
+    </w:p>
+    <w:p>
+      <w:pPr>
+        <w:rPr>
+          <w:szCs w:val="28"/>
+          <w:lang w:val="en-US"/>
+        </w:rPr>
+      </w:pPr>
+      <w:r>
+        <w:rPr>
+          <w:szCs w:val="28"/>
+          <w:lang w:val="en-US"/>
+        </w:rPr>
+        <w:t xml:space="preserve">The tests corresponding to </w:t>
+      </w:r>
+      <w:r>
+        <w:rPr>
+          <w:szCs w:val="28"/>
+          <w:lang w:val="en-US"/>
+        </w:rPr>
+        <w:t>this scenario</w:t>
+      </w:r>
+      <w:r>
+        <w:rPr>
+          <w:szCs w:val="28"/>
+          <w:lang w:val="en-US"/>
+        </w:rPr>
+        <w:t xml:space="preserve"> should be carried out with the system fully integrated. The two pyrotechnic charges (also not activated during the test) should be elaborated in order to verify the risk of damage to the charge during deceleration of the piston movement.</w:t>
+      </w:r>
+    </w:p>
+    <w:p>
+      <w:pPr>
+        <w:rPr>
+          <w:b/>
+          <w:bCs/>
+          <w:szCs w:val="28"/>
+          <w:lang w:val="en-US"/>
+        </w:rPr>
+      </w:pPr>
+      <w:r>
+        <w:rPr>
+          <w:b/>
+          <w:bCs/>
+          <w:szCs w:val="28"/>
+          <w:lang w:val="en-US"/>
+        </w:rPr>
+        <w:t>4. Vent valve</w:t>
+      </w:r>
+    </w:p>
+    <w:p>
+      <w:pPr>
+        <w:rPr>
+          <w:szCs w:val="28"/>
+          <w:lang w:val="en-US"/>
+        </w:rPr>
+      </w:pPr>
+      <w:r>
+        <w:rPr>
+          <w:szCs w:val="28"/>
+          <w:lang w:val="en-US"/>
+        </w:rPr>
+        <w:t xml:space="preserve">The vent valve used in the engine design is a COTS ACL brand valve, model E170BBL15. Despite the manufacturer's assurance of the valve's correct operating conditions, additional validation of the valve's operation must be performed. For this purpose, a leakage test and a pressure test of the closed valve position should be carried out. Both tests should be carried out at </w:t>
+      </w:r>
+      <w:r>
+        <w:rPr>
+          <w:szCs w:val="28"/>
+          <w:lang w:val="en-US"/>
+        </w:rPr>
+        <w:t>2</w:t>
+      </w:r>
+      <w:r>
+        <w:rPr>
+          <w:szCs w:val="28"/>
+          <w:lang w:val="en-US"/>
+        </w:rPr>
+        <w:t xml:space="preserve"> times the maximum time allowed for filling and </w:t>
+      </w:r>
+      <w:proofErr w:type="spellStart"/>
+      <w:r>
+        <w:rPr>
+          <w:szCs w:val="28"/>
+          <w:lang w:val="en-US"/>
+        </w:rPr>
+        <w:t>pressurising</w:t>
+      </w:r>
+      <w:proofErr w:type="spellEnd"/>
+      <w:r>
+        <w:rPr>
+          <w:szCs w:val="28"/>
+          <w:lang w:val="en-US"/>
+        </w:rPr>
+        <w:t xml:space="preserve"> the </w:t>
+      </w:r>
+      <w:proofErr w:type="spellStart"/>
+      <w:r>
+        <w:rPr>
+          <w:szCs w:val="28"/>
+          <w:lang w:val="en-US"/>
+        </w:rPr>
+        <w:t>oxidiser</w:t>
+      </w:r>
+      <w:proofErr w:type="spellEnd"/>
+      <w:r>
+        <w:rPr>
+          <w:szCs w:val="28"/>
+          <w:lang w:val="en-US"/>
+        </w:rPr>
+        <w:t xml:space="preserve"> in the tank. Thus, the load for both tests should be held for a period of 180 minutes, with pressure drop values being read cyclically over time during this time. Particular attention should be paid here to the application of the load on the inlet side of the valve. The leak test should be carried out using an air compressor at a maximum pressure of approx. 1 MPa. As with the other leakage tests, it is recommended that the test is carried out using a compressor at a maximum operating pressure of around 8 bar, as was the case with the </w:t>
+      </w:r>
+      <w:proofErr w:type="spellStart"/>
+      <w:r>
+        <w:rPr>
+          <w:szCs w:val="28"/>
+          <w:lang w:val="en-US"/>
+        </w:rPr>
+        <w:t>Twardowsky</w:t>
+      </w:r>
+      <w:proofErr w:type="spellEnd"/>
+      <w:r>
+        <w:rPr>
+          <w:szCs w:val="28"/>
+          <w:lang w:val="en-US"/>
+        </w:rPr>
+        <w:t xml:space="preserve"> </w:t>
+      </w:r>
+      <w:r>
+        <w:rPr>
+          <w:szCs w:val="28"/>
+          <w:lang w:val="en-US"/>
+        </w:rPr>
+        <w:lastRenderedPageBreak/>
+        <w:t xml:space="preserve">rocket engine leakage tests. In contrast, the valve pressure test should be carried out at the nominal </w:t>
+      </w:r>
+      <w:proofErr w:type="spellStart"/>
+      <w:r>
+        <w:rPr>
+          <w:szCs w:val="28"/>
+          <w:lang w:val="en-US"/>
+        </w:rPr>
+        <w:t>oxidiser</w:t>
+      </w:r>
+      <w:proofErr w:type="spellEnd"/>
+      <w:r>
+        <w:rPr>
+          <w:szCs w:val="28"/>
+          <w:lang w:val="en-US"/>
+        </w:rPr>
+        <w:t xml:space="preserve"> pressure, i.e. 60 bar, using water as the working medium.</w:t>
+      </w:r>
+    </w:p>
+    <w:p>
+      <w:pPr>
+        <w:rPr>
+          <w:b/>
+          <w:bCs/>
+          <w:szCs w:val="28"/>
+          <w:lang w:val="en-US"/>
+        </w:rPr>
+      </w:pPr>
+      <w:r>
+        <w:rPr>
+          <w:b/>
+          <w:bCs/>
+          <w:szCs w:val="28"/>
+          <w:lang w:val="en-US"/>
+        </w:rPr>
+        <w:t>5. Plug assembly</w:t>
+      </w:r>
+    </w:p>
+    <w:p>
+      <w:pPr>
+        <w:rPr>
+          <w:szCs w:val="28"/>
+          <w:lang w:val="en-US"/>
+        </w:rPr>
+      </w:pPr>
+      <w:r>
+        <w:rPr>
+          <w:szCs w:val="28"/>
+          <w:lang w:val="en-US"/>
+        </w:rPr>
+        <w:t xml:space="preserve">In case of plug assembly, a leak test and pressure test should be carried out. Due to the design, both tests should be carried out in the 'swirl injector' configuration of the plug assembly, replacing the injectors themselves with plugs. For practical reasons, the plugs should be sealed by flat washers on the outlet side of the adaptor plate, allowing the system to be sealed without disintegrating the system. The leak test should be carried out using the recommended air compressor at a maximum pressure of 8 bar. The initial pressure test, should be carried out at 45 bar, which is 1.5 times the pressure difference between the expected tank pressure and the engine combustion chamber pressure. The load for both tests should be maintained at </w:t>
+      </w:r>
+      <w:r>
+        <w:rPr>
+          <w:szCs w:val="28"/>
+          <w:lang w:val="en-US"/>
+        </w:rPr>
+        <w:t>2</w:t>
+      </w:r>
+      <w:r>
+        <w:rPr>
+          <w:szCs w:val="28"/>
+          <w:lang w:val="en-US"/>
+        </w:rPr>
+        <w:t xml:space="preserve"> times the engine operating time. Thus, the load should be applied over a period of about </w:t>
+      </w:r>
+      <w:r>
+        <w:rPr>
+          <w:szCs w:val="28"/>
+          <w:lang w:val="en-US"/>
+        </w:rPr>
+        <w:t>20</w:t>
+      </w:r>
+      <w:r>
+        <w:rPr>
+          <w:szCs w:val="28"/>
+          <w:lang w:val="en-US"/>
+        </w:rPr>
+        <w:t xml:space="preserve"> seconds, with the final pressure noted after this period. The first pressure test here is at a lower pressure than the nominal pressure due to the conditions of the plug during the first cold flow test. Once first cold flow test has taken place, a second pressure test should be carried out by applying a pressure of 90 bar over the same period of time. This procedure is due to the fact that the plug has a relatively low safety factor and its destruction will stop the test campaign by prohibiting functional tests.</w:t>
+      </w:r>
+    </w:p>
+    <w:p>
+      <w:pPr>
+        <w:rPr>
+          <w:b/>
+          <w:bCs/>
+          <w:szCs w:val="28"/>
+          <w:lang w:val="en-US"/>
+        </w:rPr>
+      </w:pPr>
+      <w:r>
+        <w:rPr>
+          <w:b/>
+          <w:bCs/>
+          <w:szCs w:val="28"/>
+          <w:lang w:val="en-US"/>
+        </w:rPr>
+        <w:t>6. Combustion chamber</w:t>
+      </w:r>
+    </w:p>
+    <w:p>
+      <w:pPr>
+        <w:rPr>
+          <w:szCs w:val="28"/>
+          <w:lang w:val="en-US"/>
+        </w:rPr>
+      </w:pPr>
+      <w:r>
+        <w:rPr>
+          <w:szCs w:val="28"/>
+          <w:lang w:val="en-US"/>
+        </w:rPr>
+        <w:t xml:space="preserve">Tests related to the combustion chamber must be performed under conditions different from those for other pressure vessels. This is related to the </w:t>
+      </w:r>
+      <w:proofErr w:type="spellStart"/>
+      <w:r>
+        <w:rPr>
+          <w:szCs w:val="28"/>
+          <w:lang w:val="en-US"/>
+        </w:rPr>
+        <w:t>anisotropicity</w:t>
+      </w:r>
+      <w:proofErr w:type="spellEnd"/>
+      <w:r>
+        <w:rPr>
+          <w:szCs w:val="28"/>
+          <w:lang w:val="en-US"/>
+        </w:rPr>
+        <w:t xml:space="preserve"> of the carbon-phenol composite used to construct the chamber and the fact that the combustion chamber bodies are manufactured in the association's workshop. The required</w:t>
+      </w:r>
+      <w:r>
+        <w:rPr>
+          <w:szCs w:val="28"/>
+          <w:lang w:val="en-US"/>
+        </w:rPr>
+        <w:t xml:space="preserve"> burst</w:t>
+      </w:r>
+      <w:r>
+        <w:rPr>
+          <w:szCs w:val="28"/>
+          <w:lang w:val="en-US"/>
+        </w:rPr>
+        <w:t xml:space="preserve"> safety factor of the combustion chamber in this case is 3. Pressure tests in this case should be carried out to a </w:t>
+      </w:r>
+      <w:r>
+        <w:rPr>
+          <w:szCs w:val="28"/>
+          <w:lang w:val="en-US"/>
+        </w:rPr>
+        <w:t xml:space="preserve">load </w:t>
+      </w:r>
+      <w:r>
+        <w:rPr>
+          <w:szCs w:val="28"/>
+          <w:lang w:val="en-US"/>
+        </w:rPr>
+        <w:t xml:space="preserve">factor of 2. Therefore, pressure tests in this case should be carried out using a load of 80 bar, due to the maximum expected pressure in the chamber </w:t>
+      </w:r>
+      <w:r>
+        <w:rPr>
+          <w:szCs w:val="28"/>
+          <w:lang w:val="en-US"/>
+        </w:rPr>
+        <w:lastRenderedPageBreak/>
+        <w:t>combustion equal to 40 bar when working in the configuration with a swirl injector. Leakage tests should be carried out using the recommended air compressor at a pressure of 8 bar. Both the pressure test and the leak</w:t>
+      </w:r>
+      <w:r>
+        <w:rPr>
+          <w:szCs w:val="28"/>
+          <w:lang w:val="en-US"/>
+        </w:rPr>
+        <w:t>age</w:t>
+      </w:r>
+      <w:r>
+        <w:rPr>
+          <w:szCs w:val="28"/>
+          <w:lang w:val="en-US"/>
+        </w:rPr>
+        <w:t xml:space="preserve"> test should involve applying a load for 20 seconds</w:t>
+      </w:r>
+      <w:r>
+        <w:rPr>
+          <w:szCs w:val="28"/>
+          <w:lang w:val="en-US"/>
+        </w:rPr>
+        <w:t xml:space="preserve"> and noting the final pressure</w:t>
+      </w:r>
+      <w:r>
+        <w:rPr>
+          <w:szCs w:val="28"/>
+          <w:lang w:val="en-US"/>
+        </w:rPr>
+        <w:t>. However, after the pressure test, the tightness test should be performed again to verify that there was no damage to the</w:t>
+      </w:r>
+      <w:r>
+        <w:rPr>
+          <w:szCs w:val="28"/>
+          <w:lang w:val="en-US"/>
+        </w:rPr>
+        <w:t xml:space="preserve"> combustion chamber</w:t>
+      </w:r>
+      <w:r>
+        <w:rPr>
+          <w:szCs w:val="28"/>
+          <w:lang w:val="en-US"/>
+        </w:rPr>
+        <w:t xml:space="preserve"> body during the </w:t>
+      </w:r>
+      <w:r>
+        <w:rPr>
+          <w:szCs w:val="28"/>
+          <w:lang w:val="en-US"/>
+        </w:rPr>
+        <w:t>pressure</w:t>
+      </w:r>
+      <w:r>
+        <w:rPr>
+          <w:szCs w:val="28"/>
+          <w:lang w:val="en-US"/>
+        </w:rPr>
+        <w:t xml:space="preserve"> test. Such tests should be performed each time for each newly manufactured combustion chamber in order to qualify the component for further testing. If finances and time allow, it is also recommended to perform a combustion chamber </w:t>
+      </w:r>
+      <w:r>
+        <w:rPr>
+          <w:szCs w:val="28"/>
+          <w:lang w:val="en-US"/>
+        </w:rPr>
+        <w:t>burst</w:t>
+      </w:r>
+      <w:r>
+        <w:rPr>
+          <w:szCs w:val="28"/>
+          <w:lang w:val="en-US"/>
+        </w:rPr>
+        <w:t xml:space="preserve"> test to determine the actual</w:t>
+      </w:r>
+      <w:r>
+        <w:rPr>
+          <w:szCs w:val="28"/>
+          <w:lang w:val="en-US"/>
+        </w:rPr>
+        <w:t xml:space="preserve"> burst</w:t>
+      </w:r>
+      <w:r>
+        <w:rPr>
+          <w:szCs w:val="28"/>
+          <w:lang w:val="en-US"/>
+        </w:rPr>
+        <w:t xml:space="preserve"> safety factor. However, there is a risk of destruction of test components (including test plugs)</w:t>
+      </w:r>
+      <w:r>
+        <w:rPr>
+          <w:szCs w:val="28"/>
+          <w:lang w:val="en-US"/>
+        </w:rPr>
+        <w:t>.</w:t>
+      </w:r>
+    </w:p>
+    <w:p>
+      <w:pPr>
+        <w:rPr>
           <w:sz w:val="20"/>
           <w:szCs w:val="20"/>
           <w:lang w:val="en-US"/>
         </w:rPr>
       </w:pPr>
-      <w:r>
-        <w:rPr>
-          <w:szCs w:val="28"/>
-          <w:lang w:val="en-US"/>
-        </w:rPr>
-        <w:t>Static leakage test is simple and similar to other leakage tests. In this case, the main goal of this test is to verify, weather the sealants for the main valve piston were chosen</w:t>
-      </w:r>
-      <w:r>
-        <w:rPr>
-          <w:szCs w:val="28"/>
-          <w:lang w:val="en-US"/>
-        </w:rPr>
-        <w:t xml:space="preserve"> properly. The test should be performed, when the valve is in the closed position, using gaseous medium. As described in the Tank tests description, the standardized device to produce the pressure here is the compressor with maximal pressure of work of 8 bar. During this test, the valve assembly should be immobilized and nobody should stand in the axis of piston movement.</w:t>
-      </w:r>
-      <w:r>
-        <w:rPr>
-          <w:szCs w:val="28"/>
-          <w:lang w:val="en-US"/>
-        </w:rPr>
-        <w:br/>
-      </w:r>
-      <w:r>
-        <w:rPr>
-          <w:szCs w:val="28"/>
-          <w:lang w:val="en-US"/>
-        </w:rPr>
-        <w:t xml:space="preserve">After it is confirmed, that the system passed the leakage test, the static pressure proof test should be performed. It should be followed </w:t>
-      </w:r>
-      <w:r>
-        <w:rPr>
-          <w:szCs w:val="28"/>
-          <w:lang w:val="en-US"/>
-        </w:rPr>
-        <w:br/>
-      </w:r>
       <w:r>
         <w:rPr>
           <w:i/>
@@ -3647,26 +4507,6 @@
 </file>
 
 <file path=customXml/item1.xml><?xml version="1.0" encoding="utf-8"?>
-<?mso-contentType ?>
-<FormTemplates xmlns="http://schemas.microsoft.com/sharepoint/v3/contenttype/forms">
-  <Display>DocumentLibraryForm</Display>
-  <Edit>DocumentLibraryForm</Edit>
-  <New>DocumentLibraryForm</New>
-</FormTemplates>
-</file>
-
-<file path=customXml/item2.xml><?xml version="1.0" encoding="utf-8"?>
-<p:properties xmlns:p="http://schemas.microsoft.com/office/2006/metadata/properties" xmlns:xsi="http://www.w3.org/2001/XMLSchema-instance" xmlns:pc="http://schemas.microsoft.com/office/infopath/2007/PartnerControls">
-  <documentManagement>
-    <lcf76f155ced4ddcb4097134ff3c332f xmlns="a9942914-989f-44bf-a5ed-498edc6a12fe">
-      <Terms xmlns="http://schemas.microsoft.com/office/infopath/2007/PartnerControls"/>
-    </lcf76f155ced4ddcb4097134ff3c332f>
-    <TaxCatchAll xmlns="429e30ab-84fa-4be3-b68b-d9172a12a797" xsi:nil="true"/>
-  </documentManagement>
-</p:properties>
-</file>
-
-<file path=customXml/item3.xml><?xml version="1.0" encoding="utf-8"?>
 <ct:contentTypeSchema xmlns:ct="http://schemas.microsoft.com/office/2006/metadata/contentType" xmlns:ma="http://schemas.microsoft.com/office/2006/metadata/properties/metaAttributes" ct:_="" ma:_="" ma:contentTypeName="Dokument" ma:contentTypeID="0x0101001CB2E4E2D535574ABAD3A319987C2C6B" ma:contentTypeVersion="17" ma:contentTypeDescription="Utwórz nowy dokument." ma:contentTypeScope="" ma:versionID="facebe1a90f94215f9eb0d9b6c98a15a">
   <xsd:schema xmlns:xsd="http://www.w3.org/2001/XMLSchema" xmlns:xs="http://www.w3.org/2001/XMLSchema" xmlns:p="http://schemas.microsoft.com/office/2006/metadata/properties" xmlns:ns2="a9942914-989f-44bf-a5ed-498edc6a12fe" xmlns:ns3="429e30ab-84fa-4be3-b68b-d9172a12a797" targetNamespace="http://schemas.microsoft.com/office/2006/metadata/properties" ma:root="true" ma:fieldsID="d247c5b4105535b501e84c79dfeb6b64" ns2:_="" ns3:_="">
     <xsd:import namespace="a9942914-989f-44bf-a5ed-498edc6a12fe"/>
@@ -3915,26 +4755,27 @@
 </ct:contentTypeSchema>
 </file>
 
-<file path=customXml/itemProps1.xml><?xml version="1.0" encoding="utf-8"?>
-<ds:datastoreItem xmlns:ds="http://schemas.openxmlformats.org/officeDocument/2006/customXml" ds:itemID="{82B706BB-0B55-4EEA-A8BE-548A24378935}">
-  <ds:schemaRefs>
-    <ds:schemaRef ds:uri="http://schemas.microsoft.com/sharepoint/v3/contenttype/forms"/>
-  </ds:schemaRefs>
-</ds:datastoreItem>
+<file path=customXml/item2.xml><?xml version="1.0" encoding="utf-8"?>
+<?mso-contentType ?>
+<FormTemplates xmlns="http://schemas.microsoft.com/sharepoint/v3/contenttype/forms">
+  <Display>DocumentLibraryForm</Display>
+  <Edit>DocumentLibraryForm</Edit>
+  <New>DocumentLibraryForm</New>
+</FormTemplates>
 </file>
 
-<file path=customXml/itemProps2.xml><?xml version="1.0" encoding="utf-8"?>
-<ds:datastoreItem xmlns:ds="http://schemas.openxmlformats.org/officeDocument/2006/customXml" ds:itemID="{CA3529BD-7DAC-4AE3-8745-5FBC46D5CC96}">
-  <ds:schemaRefs>
-    <ds:schemaRef ds:uri="http://schemas.microsoft.com/office/2006/metadata/properties"/>
-    <ds:schemaRef ds:uri="http://schemas.microsoft.com/office/infopath/2007/PartnerControls"/>
-    <ds:schemaRef ds:uri="a9942914-989f-44bf-a5ed-498edc6a12fe"/>
-    <ds:schemaRef ds:uri="429e30ab-84fa-4be3-b68b-d9172a12a797"/>
-  </ds:schemaRefs>
-</ds:datastoreItem>
+<file path=customXml/item3.xml><?xml version="1.0" encoding="utf-8"?>
+<p:properties xmlns:p="http://schemas.microsoft.com/office/2006/metadata/properties" xmlns:xsi="http://www.w3.org/2001/XMLSchema-instance" xmlns:pc="http://schemas.microsoft.com/office/infopath/2007/PartnerControls">
+  <documentManagement>
+    <lcf76f155ced4ddcb4097134ff3c332f xmlns="a9942914-989f-44bf-a5ed-498edc6a12fe">
+      <Terms xmlns="http://schemas.microsoft.com/office/infopath/2007/PartnerControls"/>
+    </lcf76f155ced4ddcb4097134ff3c332f>
+    <TaxCatchAll xmlns="429e30ab-84fa-4be3-b68b-d9172a12a797" xsi:nil="true"/>
+  </documentManagement>
+</p:properties>
 </file>
 
-<file path=customXml/itemProps3.xml><?xml version="1.0" encoding="utf-8"?>
+<file path=customXml/itemProps1.xml><?xml version="1.0" encoding="utf-8"?>
 <ds:datastoreItem xmlns:ds="http://schemas.openxmlformats.org/officeDocument/2006/customXml" ds:itemID="{353DC171-0958-4F90-B93B-282584946CFC}">
   <ds:schemaRefs>
     <ds:schemaRef ds:uri="http://schemas.microsoft.com/office/2006/metadata/contentType"/>
@@ -3951,4 +4792,23 @@
     <ds:schemaRef ds:uri="http://schemas.microsoft.com/internal/obd"/>
   </ds:schemaRefs>
 </ds:datastoreItem>
+</file>
+
+<file path=customXml/itemProps2.xml><?xml version="1.0" encoding="utf-8"?>
+<ds:datastoreItem xmlns:ds="http://schemas.openxmlformats.org/officeDocument/2006/customXml" ds:itemID="{82B706BB-0B55-4EEA-A8BE-548A24378935}">
+  <ds:schemaRefs>
+    <ds:schemaRef ds:uri="http://schemas.microsoft.com/sharepoint/v3/contenttype/forms"/>
+  </ds:schemaRefs>
+</ds:datastoreItem>
+</file>
+
+<file path=customXml/itemProps3.xml><?xml version="1.0" encoding="utf-8"?>
+<ds:datastoreItem xmlns:ds="http://schemas.openxmlformats.org/officeDocument/2006/customXml" ds:itemID="{CA3529BD-7DAC-4AE3-8745-5FBC46D5CC96}">
+  <ds:schemaRefs>
+    <ds:schemaRef ds:uri="http://schemas.microsoft.com/office/2006/metadata/properties"/>
+    <ds:schemaRef ds:uri="http://schemas.microsoft.com/office/infopath/2007/PartnerControls"/>
+    <ds:schemaRef ds:uri="a9942914-989f-44bf-a5ed-498edc6a12fe"/>
+    <ds:schemaRef ds:uri="429e30ab-84fa-4be3-b68b-d9172a12a797"/>
+  </ds:schemaRefs>
+</ds:datastoreItem>
 </file>
</xml_diff>